<commit_message>
alterando a condicao de reprovacao
</commit_message>
<xml_diff>
--- a/public/word_models/declaracao_notas/ensino_primario_ini_1_3_5_copy.docx
+++ b/public/word_models/declaracao_notas/ensino_primario_ini_1_3_5_copy.docx
@@ -130,7 +130,7 @@
                 <wp:positionV relativeFrom="paragraph">
                   <wp:posOffset>29210</wp:posOffset>
                 </wp:positionV>
-                <wp:extent cx="2018030" cy="465455"/>
+                <wp:extent cx="2018665" cy="466090"/>
                 <wp:effectExtent l="0" t="0" r="0" b="0"/>
                 <wp:wrapNone/>
                 <wp:docPr id="2" name="Imagem1"/>
@@ -141,7 +141,7 @@
                       <wps:spPr>
                         <a:xfrm>
                           <a:off x="0" y="0"/>
-                          <a:ext cx="2017440" cy="464760"/>
+                          <a:ext cx="2018160" cy="465480"/>
                         </a:xfrm>
                         <a:prstGeom prst="rect">
                           <a:avLst/>
@@ -180,6 +180,7 @@
                               <w:rPr>
                                 <w:rFonts w:ascii="Arial Narrow" w:hAnsi="Arial Narrow"/>
                                 <w:b/>
+                                <w:color w:val="000000"/>
                                 <w:sz w:val="26"/>
                                 <w:szCs w:val="26"/>
                               </w:rPr>
@@ -194,7 +195,9 @@
                               </w:rPr>
                             </w:pPr>
                             <w:r>
-                              <w:rPr/>
+                              <w:rPr>
+                                <w:color w:val="000000"/>
+                              </w:rPr>
                             </w:r>
                           </w:p>
                         </w:txbxContent>
@@ -210,7 +213,7 @@
           </mc:Choice>
           <mc:Fallback>
             <w:pict>
-              <v:rect id="shape_0" ID="Imagem1" fillcolor="white" stroked="t" style="position:absolute;margin-left:154.5pt;margin-top:2.3pt;width:158.8pt;height:36.55pt">
+              <v:rect id="shape_0" ID="Imagem1" fillcolor="white" stroked="t" style="position:absolute;margin-left:154.5pt;margin-top:2.3pt;width:158.85pt;height:36.6pt">
                 <w10:wrap type="square"/>
                 <v:fill o:detectmouseclick="t" type="solid" color2="black"/>
                 <v:stroke color="black" weight="720" joinstyle="round" endcap="flat"/>
@@ -232,6 +235,7 @@
                         <w:rPr>
                           <w:rFonts w:ascii="Arial Narrow" w:hAnsi="Arial Narrow"/>
                           <w:b/>
+                          <w:color w:val="000000"/>
                           <w:sz w:val="26"/>
                           <w:szCs w:val="26"/>
                         </w:rPr>
@@ -246,7 +250,9 @@
                         </w:rPr>
                       </w:pPr>
                       <w:r>
-                        <w:rPr/>
+                        <w:rPr>
+                          <w:color w:val="000000"/>
+                        </w:rPr>
                       </w:r>
                     </w:p>
                   </w:txbxContent>
@@ -268,11 +274,11 @@
             <wp:effectExtent l="0" t="0" r="0" b="0"/>
             <wp:wrapTight wrapText="bothSides">
               <wp:wrapPolygon edited="0">
-                <wp:start x="-874" y="0"/>
-                <wp:lineTo x="-874" y="20769"/>
-                <wp:lineTo x="21849" y="20769"/>
+                <wp:start x="-999" y="0"/>
+                <wp:lineTo x="-999" y="20632"/>
+                <wp:lineTo x="21849" y="20632"/>
                 <wp:lineTo x="21849" y="0"/>
-                <wp:lineTo x="-874" y="0"/>
+                <wp:lineTo x="-999" y="0"/>
               </wp:wrapPolygon>
             </wp:wrapTight>
             <wp:docPr id="4" name="Imagem2" descr="sos_new_logo"/>
@@ -363,7 +369,7 @@
           <mc:Choice Requires="wps">
             <w:drawing>
               <wp:inline distT="0" distB="0" distL="0" distR="0">
-                <wp:extent cx="5398135" cy="690245"/>
+                <wp:extent cx="5398770" cy="690880"/>
                 <wp:effectExtent l="0" t="0" r="0" b="0"/>
                 <wp:docPr id="5" name=""/>
                 <a:graphic xmlns:a="http://schemas.openxmlformats.org/drawingml/2006/main">
@@ -373,7 +379,7 @@
                       <wps:spPr>
                         <a:xfrm>
                           <a:off x="0" y="0"/>
-                          <a:ext cx="5397480" cy="689760"/>
+                          <a:ext cx="5398200" cy="690120"/>
                         </a:xfrm>
                         <a:prstGeom prst="rect">
                           <a:avLst/>
@@ -425,7 +431,7 @@
           </mc:Choice>
           <mc:Fallback>
             <w:pict>
-              <v:rect id="shape_0" stroked="f" style="position:absolute;margin-left:0pt;margin-top:-54.35pt;width:424.95pt;height:54.25pt;mso-position-vertical:top">
+              <v:rect id="shape_0" stroked="f" style="position:absolute;margin-left:0pt;margin-top:-54.4pt;width:425pt;height:54.3pt;mso-position-vertical:top">
                 <w10:wrap type="square"/>
                 <v:fill o:detectmouseclick="t" on="false"/>
                 <v:stroke color="#3465a4" joinstyle="round" endcap="flat"/>
@@ -906,7 +912,7 @@
             </w:pPr>
             <w:r>
               <w:rPr>
-                <w:rFonts w:eastAsia="Calibri" w:cs="Times New Roman" w:eastAsiaTheme="minorHAnsi" w:ascii="Arial Narrow" w:hAnsi="Arial Narrow"/>
+                <w:rFonts w:eastAsia="Calibri" w:cs="Times New Roman" w:ascii="Arial Narrow" w:hAnsi="Arial Narrow" w:eastAsiaTheme="minorHAnsi"/>
                 <w:color w:val="auto"/>
                 <w:kern w:val="0"/>
                 <w:sz w:val="26"/>
@@ -949,7 +955,7 @@
                 <w:sz w:val="26"/>
                 <w:szCs w:val="26"/>
               </w:rPr>
-              <w:t>${valores} (${extensao})</w:t>
+              <w:t>${valores}</w:t>
             </w:r>
           </w:p>
         </w:tc>

</xml_diff>